<commit_message>
Final Version With Color!
Implemented color as well, ALOT changed!
</commit_message>
<xml_diff>
--- a/README.docx
+++ b/README.docx
@@ -723,7 +723,7 @@
           <w:rFonts w:ascii="Times New Roman" w:hAnsi="Times New Roman" w:cs="Times New Roman"/>
           <w:sz w:val="28"/>
         </w:rPr>
-        <w:t>Ambient (0-1)</w:t>
+        <w:t>Ka (RGB values 0-1)</w:t>
       </w:r>
     </w:p>
     <w:p>
@@ -738,12 +738,28 @@
           <w:sz w:val="28"/>
         </w:rPr>
       </w:pPr>
-      <w:r>
-        <w:rPr>
-          <w:rFonts w:ascii="Times New Roman" w:hAnsi="Times New Roman" w:cs="Times New Roman"/>
-          <w:sz w:val="28"/>
-        </w:rPr>
-        <w:t>Diffuse (0-1)</w:t>
+      <w:proofErr w:type="spellStart"/>
+      <w:r>
+        <w:rPr>
+          <w:rFonts w:ascii="Times New Roman" w:hAnsi="Times New Roman" w:cs="Times New Roman"/>
+          <w:sz w:val="28"/>
+        </w:rPr>
+        <w:t>Kd</w:t>
+      </w:r>
+      <w:proofErr w:type="spellEnd"/>
+      <w:r>
+        <w:rPr>
+          <w:rFonts w:ascii="Times New Roman" w:hAnsi="Times New Roman" w:cs="Times New Roman"/>
+          <w:sz w:val="28"/>
+        </w:rPr>
+        <w:t xml:space="preserve"> </w:t>
+      </w:r>
+      <w:r>
+        <w:rPr>
+          <w:rFonts w:ascii="Times New Roman" w:hAnsi="Times New Roman" w:cs="Times New Roman"/>
+          <w:sz w:val="28"/>
+        </w:rPr>
+        <w:t>(RGB values 0-1)</w:t>
       </w:r>
     </w:p>
     <w:p>
@@ -764,7 +780,14 @@
           <w:sz w:val="28"/>
         </w:rPr>
         <w:lastRenderedPageBreak/>
-        <w:t>Specular (o-1)</w:t>
+        <w:t xml:space="preserve">Ks </w:t>
+      </w:r>
+      <w:r>
+        <w:rPr>
+          <w:rFonts w:ascii="Times New Roman" w:hAnsi="Times New Roman" w:cs="Times New Roman"/>
+          <w:sz w:val="28"/>
+        </w:rPr>
+        <w:t>(RGB values 0-1)</w:t>
       </w:r>
     </w:p>
     <w:p>
@@ -1025,7 +1048,7 @@
           <w:rFonts w:ascii="Times New Roman" w:hAnsi="Times New Roman" w:cs="Times New Roman"/>
           <w:sz w:val="28"/>
         </w:rPr>
-        <w:t>53</w:t>
+        <w:t>60</w:t>
       </w:r>
       <w:r>
         <w:rPr>
@@ -1039,7 +1062,14 @@
           <w:rFonts w:ascii="Times New Roman" w:hAnsi="Times New Roman" w:cs="Times New Roman"/>
           <w:sz w:val="28"/>
         </w:rPr>
-        <w:t>205</w:t>
+        <w:t>2</w:t>
+      </w:r>
+      <w:r>
+        <w:rPr>
+          <w:rFonts w:ascii="Times New Roman" w:hAnsi="Times New Roman" w:cs="Times New Roman"/>
+          <w:sz w:val="28"/>
+        </w:rPr>
+        <w:t>27</w:t>
       </w:r>
     </w:p>
     <w:p>
@@ -1056,7 +1086,7 @@
           <w:b/>
           <w:sz w:val="28"/>
         </w:rPr>
-        <w:t xml:space="preserve">Gouraud </w:t>
+        <w:t>Gouraud</w:t>
       </w:r>
       <w:proofErr w:type="spellEnd"/>
       <w:r>
@@ -1065,7 +1095,7 @@
           <w:b/>
           <w:sz w:val="28"/>
         </w:rPr>
-        <w:t>Shading</w:t>
+        <w:t xml:space="preserve"> Shading</w:t>
       </w:r>
       <w:r>
         <w:rPr>
@@ -1087,7 +1117,14 @@
           <w:rFonts w:ascii="Times New Roman" w:hAnsi="Times New Roman" w:cs="Times New Roman"/>
           <w:sz w:val="28"/>
         </w:rPr>
-        <w:t>306</w:t>
+        <w:t>3</w:t>
+      </w:r>
+      <w:r>
+        <w:rPr>
+          <w:rFonts w:ascii="Times New Roman" w:hAnsi="Times New Roman" w:cs="Times New Roman"/>
+          <w:sz w:val="28"/>
+        </w:rPr>
+        <w:t>28</w:t>
       </w:r>
       <w:r>
         <w:rPr>
@@ -1101,7 +1138,49 @@
           <w:rFonts w:ascii="Times New Roman" w:hAnsi="Times New Roman" w:cs="Times New Roman"/>
           <w:sz w:val="28"/>
         </w:rPr>
-        <w:t>352 and in bresenham.cpp in select places (Lines 18-154)</w:t>
+        <w:t>3</w:t>
+      </w:r>
+      <w:r>
+        <w:rPr>
+          <w:rFonts w:ascii="Times New Roman" w:hAnsi="Times New Roman" w:cs="Times New Roman"/>
+          <w:sz w:val="28"/>
+        </w:rPr>
+        <w:t>88</w:t>
+      </w:r>
+      <w:r>
+        <w:rPr>
+          <w:rFonts w:ascii="Times New Roman" w:hAnsi="Times New Roman" w:cs="Times New Roman"/>
+          <w:sz w:val="28"/>
+        </w:rPr>
+        <w:t xml:space="preserve"> and in bresenham.cpp in select places (Lines </w:t>
+      </w:r>
+      <w:r>
+        <w:rPr>
+          <w:rFonts w:ascii="Times New Roman" w:hAnsi="Times New Roman" w:cs="Times New Roman"/>
+          <w:sz w:val="28"/>
+        </w:rPr>
+        <w:t>33</w:t>
+      </w:r>
+      <w:r>
+        <w:rPr>
+          <w:rFonts w:ascii="Times New Roman" w:hAnsi="Times New Roman" w:cs="Times New Roman"/>
+          <w:sz w:val="28"/>
+        </w:rPr>
+        <w:t>-1</w:t>
+      </w:r>
+      <w:r>
+        <w:rPr>
+          <w:rFonts w:ascii="Times New Roman" w:hAnsi="Times New Roman" w:cs="Times New Roman"/>
+          <w:sz w:val="28"/>
+        </w:rPr>
+        <w:t>69</w:t>
+      </w:r>
+      <w:r>
+        <w:rPr>
+          <w:rFonts w:ascii="Times New Roman" w:hAnsi="Times New Roman" w:cs="Times New Roman"/>
+          <w:sz w:val="28"/>
+        </w:rPr>
+        <w:t>)</w:t>
       </w:r>
     </w:p>
     <w:p>
@@ -1139,7 +1218,7 @@
           <w:rFonts w:ascii="Times New Roman" w:hAnsi="Times New Roman" w:cs="Times New Roman"/>
           <w:sz w:val="28"/>
         </w:rPr>
-        <w:t>378</w:t>
+        <w:t>420</w:t>
       </w:r>
       <w:r>
         <w:rPr>
@@ -1153,32 +1232,30 @@
           <w:rFonts w:ascii="Times New Roman" w:hAnsi="Times New Roman" w:cs="Times New Roman"/>
           <w:sz w:val="28"/>
         </w:rPr>
-        <w:t>482</w:t>
-      </w:r>
-    </w:p>
-    <w:p>
-      <w:pPr>
-        <w:rPr>
-          <w:rFonts w:ascii="Times New Roman" w:hAnsi="Times New Roman" w:cs="Times New Roman"/>
-          <w:sz w:val="28"/>
-        </w:rPr>
-      </w:pPr>
-      <w:r>
-        <w:rPr>
-          <w:rFonts w:ascii="Times New Roman" w:hAnsi="Times New Roman" w:cs="Times New Roman"/>
-          <w:sz w:val="28"/>
-        </w:rPr>
-        <w:t xml:space="preserve">Note: For the most part it works, but at one triangle the rasterizing is failing/getting corrupted somewhere, and I don’t know what is causing it. I am unsure if it is the rasterizing (since it works for everything else) or something with he half-toning at that one location. Other than </w:t>
-      </w:r>
-      <w:proofErr w:type="gramStart"/>
-      <w:r>
-        <w:rPr>
-          <w:rFonts w:ascii="Times New Roman" w:hAnsi="Times New Roman" w:cs="Times New Roman"/>
-          <w:sz w:val="28"/>
-        </w:rPr>
-        <w:t>that</w:t>
-      </w:r>
-      <w:proofErr w:type="gramEnd"/>
+        <w:t>622</w:t>
+      </w:r>
+    </w:p>
+    <w:p>
+      <w:pPr>
+        <w:rPr>
+          <w:rFonts w:ascii="Times New Roman" w:hAnsi="Times New Roman" w:cs="Times New Roman"/>
+          <w:sz w:val="28"/>
+        </w:rPr>
+      </w:pPr>
+      <w:r>
+        <w:rPr>
+          <w:rFonts w:ascii="Times New Roman" w:hAnsi="Times New Roman" w:cs="Times New Roman"/>
+          <w:sz w:val="28"/>
+        </w:rPr>
+        <w:t>Note: For the most part it works, but at one triangle the rasterizing is failing/getting corrupted somewhere, and I don’t know what is causing it. I am unsure if it is the rasterizing (since it works for everything else) or something with he half-toning at that one location. Other than that</w:t>
+      </w:r>
+      <w:r>
+        <w:rPr>
+          <w:rFonts w:ascii="Times New Roman" w:hAnsi="Times New Roman" w:cs="Times New Roman"/>
+          <w:sz w:val="28"/>
+        </w:rPr>
+        <w:t>,</w:t>
+      </w:r>
       <w:r>
         <w:rPr>
           <w:rFonts w:ascii="Times New Roman" w:hAnsi="Times New Roman" w:cs="Times New Roman"/>
@@ -1222,7 +1299,14 @@
           <w:rFonts w:ascii="Times New Roman" w:hAnsi="Times New Roman" w:cs="Times New Roman"/>
           <w:sz w:val="28"/>
         </w:rPr>
-        <w:t>207</w:t>
+        <w:t>2</w:t>
+      </w:r>
+      <w:r>
+        <w:rPr>
+          <w:rFonts w:ascii="Times New Roman" w:hAnsi="Times New Roman" w:cs="Times New Roman"/>
+          <w:sz w:val="28"/>
+        </w:rPr>
+        <w:t>29</w:t>
       </w:r>
       <w:r>
         <w:rPr>
@@ -1236,7 +1320,14 @@
           <w:rFonts w:ascii="Times New Roman" w:hAnsi="Times New Roman" w:cs="Times New Roman"/>
           <w:sz w:val="28"/>
         </w:rPr>
-        <w:t>304</w:t>
+        <w:t>3</w:t>
+      </w:r>
+      <w:r>
+        <w:rPr>
+          <w:rFonts w:ascii="Times New Roman" w:hAnsi="Times New Roman" w:cs="Times New Roman"/>
+          <w:sz w:val="28"/>
+        </w:rPr>
+        <w:t>26</w:t>
       </w:r>
     </w:p>
     <w:p>
@@ -1331,6 +1422,21 @@
         <w:rPr>
           <w:rFonts w:ascii="Times New Roman" w:hAnsi="Times New Roman" w:cs="Times New Roman"/>
           <w:b/>
+          <w:sz w:val="32"/>
+        </w:rPr>
+        <w:br/>
+      </w:r>
+      <w:r>
+        <w:rPr>
+          <w:rFonts w:ascii="Times New Roman" w:hAnsi="Times New Roman" w:cs="Times New Roman"/>
+          <w:sz w:val="32"/>
+        </w:rPr>
+        <w:t>This should give a gray scene</w:t>
+      </w:r>
+      <w:r>
+        <w:rPr>
+          <w:rFonts w:ascii="Times New Roman" w:hAnsi="Times New Roman" w:cs="Times New Roman"/>
+          <w:b/>
           <w:sz w:val="28"/>
         </w:rPr>
         <w:br/>
@@ -1425,7 +1531,13 @@
           <w:sz w:val="28"/>
         </w:rPr>
         <w:br/>
-        <w:t>Ambient: 0.2</w:t>
+      </w:r>
+      <w:r>
+        <w:rPr>
+          <w:rFonts w:ascii="Times New Roman" w:hAnsi="Times New Roman" w:cs="Times New Roman"/>
+          <w:sz w:val="28"/>
+        </w:rPr>
+        <w:t>Ka</w:t>
       </w:r>
       <w:r>
         <w:rPr>
@@ -1433,7 +1545,21 @@
           <w:sz w:val="28"/>
         </w:rPr>
         <w:br/>
-        <w:t>diffuse: 0.3</w:t>
+        <w:t xml:space="preserve">  R:</w:t>
+      </w:r>
+      <w:r>
+        <w:rPr>
+          <w:rFonts w:ascii="Times New Roman" w:hAnsi="Times New Roman" w:cs="Times New Roman"/>
+          <w:sz w:val="28"/>
+        </w:rPr>
+        <w:t xml:space="preserve"> 0.</w:t>
+      </w:r>
+      <w:r>
+        <w:rPr>
+          <w:rFonts w:ascii="Times New Roman" w:hAnsi="Times New Roman" w:cs="Times New Roman"/>
+          <w:sz w:val="28"/>
+        </w:rPr>
+        <w:t>4</w:t>
       </w:r>
       <w:r>
         <w:rPr>
@@ -1441,7 +1567,115 @@
           <w:sz w:val="28"/>
         </w:rPr>
         <w:br/>
-        <w:t>specular: 0.4</w:t>
+        <w:t xml:space="preserve">  G:</w:t>
+      </w:r>
+      <w:r>
+        <w:rPr>
+          <w:rFonts w:ascii="Times New Roman" w:hAnsi="Times New Roman" w:cs="Times New Roman"/>
+          <w:sz w:val="28"/>
+        </w:rPr>
+        <w:t>: 0</w:t>
+      </w:r>
+      <w:r>
+        <w:rPr>
+          <w:rFonts w:ascii="Times New Roman" w:hAnsi="Times New Roman" w:cs="Times New Roman"/>
+          <w:sz w:val="28"/>
+        </w:rPr>
+        <w:t>.4</w:t>
+      </w:r>
+      <w:r>
+        <w:rPr>
+          <w:rFonts w:ascii="Times New Roman" w:hAnsi="Times New Roman" w:cs="Times New Roman"/>
+          <w:sz w:val="28"/>
+        </w:rPr>
+        <w:br/>
+        <w:t xml:space="preserve">  B:0.4</w:t>
+      </w:r>
+      <w:r>
+        <w:rPr>
+          <w:rFonts w:ascii="Times New Roman" w:hAnsi="Times New Roman" w:cs="Times New Roman"/>
+          <w:sz w:val="28"/>
+        </w:rPr>
+        <w:br/>
+      </w:r>
+      <w:proofErr w:type="spellStart"/>
+      <w:r>
+        <w:rPr>
+          <w:rFonts w:ascii="Times New Roman" w:hAnsi="Times New Roman" w:cs="Times New Roman"/>
+          <w:sz w:val="28"/>
+        </w:rPr>
+        <w:t>K</w:t>
+      </w:r>
+      <w:r>
+        <w:rPr>
+          <w:rFonts w:ascii="Times New Roman" w:hAnsi="Times New Roman" w:cs="Times New Roman"/>
+          <w:sz w:val="28"/>
+        </w:rPr>
+        <w:t>d</w:t>
+      </w:r>
+      <w:proofErr w:type="spellEnd"/>
+      <w:r>
+        <w:rPr>
+          <w:rFonts w:ascii="Times New Roman" w:hAnsi="Times New Roman" w:cs="Times New Roman"/>
+          <w:sz w:val="28"/>
+        </w:rPr>
+        <w:br/>
+        <w:t xml:space="preserve">  R: 0.4</w:t>
+      </w:r>
+      <w:r>
+        <w:rPr>
+          <w:rFonts w:ascii="Times New Roman" w:hAnsi="Times New Roman" w:cs="Times New Roman"/>
+          <w:sz w:val="28"/>
+        </w:rPr>
+        <w:br/>
+        <w:t xml:space="preserve">  G:: 0.4</w:t>
+      </w:r>
+      <w:r>
+        <w:rPr>
+          <w:rFonts w:ascii="Times New Roman" w:hAnsi="Times New Roman" w:cs="Times New Roman"/>
+          <w:sz w:val="28"/>
+        </w:rPr>
+        <w:br/>
+        <w:t xml:space="preserve">  B:0.4</w:t>
+      </w:r>
+      <w:r>
+        <w:rPr>
+          <w:rFonts w:ascii="Times New Roman" w:hAnsi="Times New Roman" w:cs="Times New Roman"/>
+          <w:sz w:val="28"/>
+        </w:rPr>
+        <w:br/>
+        <w:t>K</w:t>
+      </w:r>
+      <w:r>
+        <w:rPr>
+          <w:rFonts w:ascii="Times New Roman" w:hAnsi="Times New Roman" w:cs="Times New Roman"/>
+          <w:sz w:val="28"/>
+        </w:rPr>
+        <w:t>s</w:t>
+      </w:r>
+      <w:r>
+        <w:rPr>
+          <w:rFonts w:ascii="Times New Roman" w:hAnsi="Times New Roman" w:cs="Times New Roman"/>
+          <w:sz w:val="28"/>
+        </w:rPr>
+        <w:br/>
+        <w:t xml:space="preserve">  R: 0.4</w:t>
+      </w:r>
+      <w:r>
+        <w:rPr>
+          <w:rFonts w:ascii="Times New Roman" w:hAnsi="Times New Roman" w:cs="Times New Roman"/>
+          <w:sz w:val="28"/>
+        </w:rPr>
+        <w:br/>
+        <w:t xml:space="preserve">  G:: 0.4</w:t>
+      </w:r>
+      <w:r>
+        <w:rPr>
+          <w:rFonts w:ascii="Times New Roman" w:hAnsi="Times New Roman" w:cs="Times New Roman"/>
+          <w:sz w:val="28"/>
+        </w:rPr>
+        <w:br/>
+        <w:t xml:space="preserve">  B:0.4</w:t>
       </w:r>
       <w:r>
         <w:rPr>

</xml_diff>